<commit_message>
add new project and changed doc file
</commit_message>
<xml_diff>
--- a/public/src/Frontend Developer - Chornolutskyi Oleksandr.docx
+++ b/public/src/Frontend Developer - Chornolutskyi Oleksandr.docx
@@ -10,7 +10,7 @@
         <w:ind w:left="-108" w:hanging="0"/>
         <w:jc w:val="center"/>
         <w:rPr>
-          <w:rFonts w:ascii="Arial" w:hAnsi="Arial"/>
+          <w:lang w:val="en-GB" w:eastAsia="uk-UA" w:bidi="ar-SA"/>
         </w:rPr>
       </w:pPr>
       <w:r>
@@ -24,6 +24,7 @@
           <w:spacing w:val="0"/>
           <w:sz w:val="32"/>
           <w:szCs w:val="32"/>
+          <w:lang w:val="en-GB" w:eastAsia="uk-UA" w:bidi="ar-SA"/>
         </w:rPr>
         <w:t>Chornolutskyi</w:t>
       </w:r>
@@ -33,6 +34,7 @@
           <w:b/>
           <w:sz w:val="32"/>
           <w:szCs w:val="32"/>
+          <w:lang w:val="en-GB" w:eastAsia="uk-UA" w:bidi="ar-SA"/>
         </w:rPr>
         <w:t xml:space="preserve"> </w:t>
       </w:r>
@@ -47,6 +49,7 @@
           <w:spacing w:val="0"/>
           <w:sz w:val="32"/>
           <w:szCs w:val="32"/>
+          <w:lang w:val="en-GB" w:eastAsia="uk-UA" w:bidi="ar-SA"/>
         </w:rPr>
         <w:t>Oleksandr</w:t>
       </w:r>
@@ -57,7 +60,7 @@
         <w:spacing w:lineRule="auto" w:line="240"/>
         <w:jc w:val="center"/>
         <w:rPr>
-          <w:rFonts w:ascii="Arial" w:hAnsi="Arial"/>
+          <w:lang w:val="en-GB" w:eastAsia="uk-UA" w:bidi="ar-SA"/>
         </w:rPr>
       </w:pPr>
       <w:r>
@@ -66,6 +69,7 @@
           <w:b/>
           <w:sz w:val="24"/>
           <w:szCs w:val="24"/>
+          <w:lang w:val="en-GB" w:eastAsia="uk-UA" w:bidi="ar-SA"/>
         </w:rPr>
         <w:t xml:space="preserve">Frontend developer (trainee/junior) </w:t>
       </w:r>
@@ -77,13 +81,13 @@
         <w:jc w:val="center"/>
         <w:rPr>
           <w:rFonts w:ascii="Arial" w:hAnsi="Arial"/>
-          <w:lang w:val="en-US"/>
-        </w:rPr>
-      </w:pPr>
-      <w:r>
-        <w:rPr>
-          <w:rFonts w:ascii="Arial" w:hAnsi="Arial"/>
-          <w:lang w:val="en-US"/>
+          <w:lang w:val="en-GB" w:eastAsia="uk-UA" w:bidi="ar-SA"/>
+        </w:rPr>
+      </w:pPr>
+      <w:r>
+        <w:rPr>
+          <w:rFonts w:ascii="Arial" w:hAnsi="Arial"/>
+          <w:lang w:val="en-GB" w:eastAsia="uk-UA" w:bidi="ar-SA"/>
         </w:rPr>
       </w:r>
     </w:p>
@@ -123,10 +127,14 @@
               <w:pStyle w:val="Normal"/>
               <w:spacing w:lineRule="auto" w:line="240"/>
               <w:ind w:hanging="0"/>
-              <w:rPr/>
+              <w:rPr>
+                <w:lang w:val="en-GB" w:eastAsia="uk-UA" w:bidi="ar-SA"/>
+              </w:rPr>
             </w:pPr>
             <w:r>
-              <w:rPr/>
+              <w:rPr>
+                <w:lang w:val="en-GB" w:eastAsia="uk-UA" w:bidi="ar-SA"/>
+              </w:rPr>
               <w:drawing>
                 <wp:anchor behindDoc="0" distT="0" distB="0" distL="0" distR="0" simplePos="0" locked="0" layoutInCell="1" allowOverlap="1" relativeHeight="2">
                   <wp:simplePos x="0" y="0"/>
@@ -154,7 +162,7 @@
                         </pic:nvPicPr>
                         <pic:blipFill>
                           <a:blip r:embed="rId2"/>
-                          <a:srcRect l="22144" t="0" r="25004" b="64"/>
+                          <a:srcRect l="22151" t="0" r="25013" b="64"/>
                           <a:stretch>
                             <a:fillRect/>
                           </a:stretch>
@@ -191,7 +199,9 @@
               <w:spacing w:lineRule="auto" w:line="288"/>
               <w:ind w:left="-567" w:hanging="0"/>
               <w:jc w:val="right"/>
-              <w:rPr/>
+              <w:rPr>
+                <w:lang w:val="en-GB" w:eastAsia="uk-UA" w:bidi="ar-SA"/>
+              </w:rPr>
             </w:pPr>
             <w:r>
               <w:rPr>
@@ -199,6 +209,7 @@
                 <w:b/>
                 <w:sz w:val="28"/>
                 <w:szCs w:val="28"/>
+                <w:lang w:val="en-GB" w:eastAsia="uk-UA" w:bidi="ar-SA"/>
               </w:rPr>
               <w:t xml:space="preserve">Date of birth: </w:t>
             </w:r>
@@ -209,7 +220,7 @@
                 <w:kern w:val="0"/>
                 <w:sz w:val="28"/>
                 <w:szCs w:val="28"/>
-                <w:lang w:val="uk-UA" w:eastAsia="uk-UA" w:bidi="ar-SA"/>
+                <w:lang w:val="en-GB" w:eastAsia="uk-UA" w:bidi="ar-SA"/>
               </w:rPr>
               <w:t>September</w:t>
             </w:r>
@@ -218,6 +229,7 @@
                 <w:rFonts w:ascii="Arial" w:hAnsi="Arial"/>
                 <w:sz w:val="28"/>
                 <w:szCs w:val="28"/>
+                <w:lang w:val="en-GB" w:eastAsia="uk-UA" w:bidi="ar-SA"/>
               </w:rPr>
               <w:t xml:space="preserve"> </w:t>
             </w:r>
@@ -228,7 +240,7 @@
                 <w:kern w:val="0"/>
                 <w:sz w:val="28"/>
                 <w:szCs w:val="28"/>
-                <w:lang w:val="uk-UA" w:eastAsia="uk-UA" w:bidi="ar-SA"/>
+                <w:lang w:val="en-GB" w:eastAsia="uk-UA" w:bidi="ar-SA"/>
               </w:rPr>
               <w:t>3</w:t>
             </w:r>
@@ -237,6 +249,7 @@
                 <w:rFonts w:ascii="Arial" w:hAnsi="Arial"/>
                 <w:sz w:val="28"/>
                 <w:szCs w:val="28"/>
+                <w:lang w:val="en-GB" w:eastAsia="uk-UA" w:bidi="ar-SA"/>
               </w:rPr>
               <w:t>, 1994</w:t>
               <w:br/>
@@ -247,6 +260,7 @@
                 <w:b/>
                 <w:sz w:val="28"/>
                 <w:szCs w:val="28"/>
+                <w:lang w:val="en-GB" w:eastAsia="uk-UA" w:bidi="ar-SA"/>
               </w:rPr>
               <w:t xml:space="preserve">Marital status: </w:t>
             </w:r>
@@ -257,7 +271,7 @@
                 <w:kern w:val="0"/>
                 <w:sz w:val="28"/>
                 <w:szCs w:val="28"/>
-                <w:lang w:val="uk-UA" w:eastAsia="uk-UA" w:bidi="ar-SA"/>
+                <w:lang w:val="en-GB" w:eastAsia="uk-UA" w:bidi="ar-SA"/>
               </w:rPr>
               <w:t>single</w:t>
             </w:r>
@@ -268,7 +282,9 @@
               <w:spacing w:lineRule="auto" w:line="288"/>
               <w:ind w:left="-567" w:hanging="0"/>
               <w:jc w:val="right"/>
-              <w:rPr/>
+              <w:rPr>
+                <w:lang w:val="en-GB" w:eastAsia="uk-UA" w:bidi="ar-SA"/>
+              </w:rPr>
             </w:pPr>
             <w:r>
               <w:rPr>
@@ -278,7 +294,7 @@
                 <w:kern w:val="0"/>
                 <w:sz w:val="28"/>
                 <w:szCs w:val="28"/>
-                <w:lang w:val="uk-UA" w:eastAsia="uk-UA" w:bidi="ar-SA"/>
+                <w:lang w:val="en-GB" w:eastAsia="uk-UA" w:bidi="ar-SA"/>
               </w:rPr>
               <w:t>City</w:t>
             </w:r>
@@ -288,7 +304,7 @@
                 <w:b/>
                 <w:sz w:val="28"/>
                 <w:szCs w:val="28"/>
-                <w:lang w:val="en-US"/>
+                <w:lang w:val="en-GB" w:eastAsia="uk-UA" w:bidi="ar-SA"/>
               </w:rPr>
               <w:t xml:space="preserve">: </w:t>
             </w:r>
@@ -297,7 +313,7 @@
                 <w:rFonts w:ascii="Arial" w:hAnsi="Arial"/>
                 <w:sz w:val="28"/>
                 <w:szCs w:val="28"/>
-                <w:lang w:val="en-US"/>
+                <w:lang w:val="en-GB" w:eastAsia="uk-UA" w:bidi="ar-SA"/>
               </w:rPr>
               <w:t>Vinnytsia</w:t>
             </w:r>
@@ -308,7 +324,9 @@
               <w:spacing w:lineRule="auto" w:line="288"/>
               <w:ind w:left="-567" w:hanging="0"/>
               <w:jc w:val="right"/>
-              <w:rPr/>
+              <w:rPr>
+                <w:lang w:val="en-GB" w:eastAsia="uk-UA" w:bidi="ar-SA"/>
+              </w:rPr>
             </w:pPr>
             <w:r>
               <w:rPr>
@@ -316,43 +334,18 @@
                 <w:b/>
                 <w:sz w:val="28"/>
                 <w:szCs w:val="28"/>
-              </w:rPr>
-              <w:t>Phone:</w:t>
+                <w:lang w:val="en-GB" w:eastAsia="uk-UA" w:bidi="ar-SA"/>
+              </w:rPr>
+              <w:t xml:space="preserve">Phone: </w:t>
             </w:r>
             <w:r>
               <w:rPr>
                 <w:rFonts w:ascii="Arial" w:hAnsi="Arial"/>
-                <w:b/>
-                <w:sz w:val="28"/>
-                <w:szCs w:val="28"/>
-                <w:lang w:val="en-US"/>
-              </w:rPr>
-              <w:t xml:space="preserve"> </w:t>
-            </w:r>
-            <w:r>
-              <w:rPr>
-                <w:rFonts w:ascii="Arial" w:hAnsi="Arial"/>
-                <w:sz w:val="28"/>
-                <w:szCs w:val="28"/>
-              </w:rPr>
-              <w:t>(093)9631329</w:t>
-            </w:r>
-            <w:r>
-              <w:rPr>
-                <w:rFonts w:ascii="Arial" w:hAnsi="Arial"/>
-                <w:sz w:val="28"/>
-                <w:szCs w:val="28"/>
-                <w:lang w:val="en-US"/>
-              </w:rPr>
-              <w:t xml:space="preserve">, </w:t>
-            </w:r>
-            <w:r>
-              <w:rPr>
-                <w:rFonts w:ascii="Arial" w:hAnsi="Arial"/>
-                <w:sz w:val="28"/>
-                <w:szCs w:val="28"/>
-              </w:rPr>
-              <w:t>(09</w:t>
+                <w:sz w:val="28"/>
+                <w:szCs w:val="28"/>
+                <w:lang w:val="en-GB" w:eastAsia="uk-UA" w:bidi="ar-SA"/>
+              </w:rPr>
+              <w:t>(093)9631329, (09</w:t>
             </w:r>
             <w:r>
               <w:rPr>
@@ -361,7 +354,7 @@
                 <w:kern w:val="0"/>
                 <w:sz w:val="28"/>
                 <w:szCs w:val="28"/>
-                <w:lang w:val="uk-UA" w:eastAsia="uk-UA" w:bidi="ar-SA"/>
+                <w:lang w:val="en-GB" w:eastAsia="uk-UA" w:bidi="ar-SA"/>
               </w:rPr>
               <w:t>8</w:t>
             </w:r>
@@ -370,6 +363,7 @@
                 <w:rFonts w:ascii="Arial" w:hAnsi="Arial"/>
                 <w:sz w:val="28"/>
                 <w:szCs w:val="28"/>
+                <w:lang w:val="en-GB" w:eastAsia="uk-UA" w:bidi="ar-SA"/>
               </w:rPr>
               <w:t>)</w:t>
             </w:r>
@@ -380,7 +374,7 @@
                 <w:kern w:val="0"/>
                 <w:sz w:val="28"/>
                 <w:szCs w:val="28"/>
-                <w:lang w:val="uk-UA" w:eastAsia="uk-UA" w:bidi="ar-SA"/>
+                <w:lang w:val="en-GB" w:eastAsia="uk-UA" w:bidi="ar-SA"/>
               </w:rPr>
               <w:t>1044842</w:t>
             </w:r>
@@ -389,6 +383,7 @@
                 <w:rFonts w:ascii="Arial" w:hAnsi="Arial"/>
                 <w:sz w:val="28"/>
                 <w:szCs w:val="28"/>
+                <w:lang w:val="en-GB" w:eastAsia="uk-UA" w:bidi="ar-SA"/>
               </w:rPr>
               <w:br/>
             </w:r>
@@ -398,6 +393,7 @@
                 <w:b/>
                 <w:sz w:val="28"/>
                 <w:szCs w:val="28"/>
+                <w:lang w:val="en-GB" w:eastAsia="uk-UA" w:bidi="ar-SA"/>
               </w:rPr>
               <w:t xml:space="preserve">E-mail: </w:t>
             </w:r>
@@ -408,7 +404,7 @@
                 <w:kern w:val="0"/>
                 <w:sz w:val="28"/>
                 <w:szCs w:val="28"/>
-                <w:lang w:val="uk-UA" w:eastAsia="uk-UA" w:bidi="ar-SA"/>
+                <w:lang w:val="en-GB" w:eastAsia="uk-UA" w:bidi="ar-SA"/>
               </w:rPr>
               <w:t>ochornolutskyi</w:t>
             </w:r>
@@ -417,6 +413,7 @@
                 <w:rFonts w:ascii="Arial" w:hAnsi="Arial"/>
                 <w:sz w:val="28"/>
                 <w:szCs w:val="28"/>
+                <w:lang w:val="en-GB" w:eastAsia="uk-UA" w:bidi="ar-SA"/>
               </w:rPr>
               <w:t>@gmail.com</w:t>
             </w:r>
@@ -427,8 +424,7 @@
               <w:spacing w:lineRule="auto" w:line="288"/>
               <w:jc w:val="right"/>
               <w:rPr>
-                <w:sz w:val="28"/>
-                <w:szCs w:val="28"/>
+                <w:lang w:val="en-GB" w:eastAsia="uk-UA" w:bidi="ar-SA"/>
               </w:rPr>
             </w:pPr>
             <w:r>
@@ -437,6 +433,7 @@
                 <w:b/>
                 <w:sz w:val="28"/>
                 <w:szCs w:val="28"/>
+                <w:lang w:val="en-GB" w:eastAsia="uk-UA" w:bidi="ar-SA"/>
               </w:rPr>
               <w:t xml:space="preserve">Skype:  </w:t>
             </w:r>
@@ -449,7 +446,7 @@
                 <w:kern w:val="0"/>
                 <w:sz w:val="28"/>
                 <w:szCs w:val="28"/>
-                <w:lang w:val="uk-UA" w:eastAsia="uk-UA" w:bidi="ar-SA"/>
+                <w:lang w:val="en-GB" w:eastAsia="uk-UA" w:bidi="ar-SA"/>
               </w:rPr>
               <w:t>ochornolutskyi</w:t>
             </w:r>
@@ -468,11 +465,20 @@
                 <w:kern w:val="0"/>
                 <w:sz w:val="28"/>
                 <w:szCs w:val="28"/>
-                <w:lang w:val="uk-UA" w:eastAsia="uk-UA" w:bidi="ar-SA"/>
+                <w:lang w:val="en-GB" w:eastAsia="uk-UA" w:bidi="ar-SA"/>
               </w:rPr>
             </w:pPr>
             <w:r>
-              <w:rPr/>
+              <w:rPr>
+                <w:rFonts w:eastAsia="Calibri" w:cs="Calibri" w:ascii="Arial" w:hAnsi="Arial"/>
+                <w:b/>
+                <w:bCs/>
+                <w:color w:val="000000"/>
+                <w:kern w:val="0"/>
+                <w:sz w:val="28"/>
+                <w:szCs w:val="28"/>
+                <w:lang w:val="en-GB" w:eastAsia="uk-UA" w:bidi="ar-SA"/>
+              </w:rPr>
             </w:r>
           </w:p>
           <w:p>
@@ -491,7 +497,7 @@
                 <w:kern w:val="0"/>
                 <w:sz w:val="28"/>
                 <w:szCs w:val="28"/>
-                <w:lang w:val="uk-UA" w:eastAsia="uk-UA" w:bidi="ar-SA"/>
+                <w:lang w:val="en-GB" w:eastAsia="uk-UA" w:bidi="ar-SA"/>
               </w:rPr>
               <w:t xml:space="preserve">Portfolio: </w:t>
             </w:r>
@@ -506,7 +512,7 @@
                   <w:kern w:val="0"/>
                   <w:sz w:val="28"/>
                   <w:szCs w:val="28"/>
-                  <w:lang w:val="uk-UA" w:eastAsia="uk-UA" w:bidi="ar-SA"/>
+                  <w:lang w:val="en-GB" w:eastAsia="uk-UA" w:bidi="ar-SA"/>
                 </w:rPr>
                 <w:t>link</w:t>
               </w:r>
@@ -520,7 +526,7 @@
                 <w:kern w:val="0"/>
                 <w:sz w:val="28"/>
                 <w:szCs w:val="28"/>
-                <w:lang w:val="uk-UA" w:eastAsia="uk-UA" w:bidi="ar-SA"/>
+                <w:lang w:val="en-GB" w:eastAsia="uk-UA" w:bidi="ar-SA"/>
               </w:rPr>
               <w:t xml:space="preserve">  </w:t>
             </w:r>
@@ -541,7 +547,7 @@
                 <w:kern w:val="0"/>
                 <w:sz w:val="28"/>
                 <w:szCs w:val="28"/>
-                <w:lang w:val="uk-UA" w:eastAsia="uk-UA" w:bidi="ar-SA"/>
+                <w:lang w:val="en-GB" w:eastAsia="uk-UA" w:bidi="ar-SA"/>
               </w:rPr>
               <w:t>Github:</w:t>
             </w:r>
@@ -554,7 +560,7 @@
                 <w:kern w:val="0"/>
                 <w:sz w:val="28"/>
                 <w:szCs w:val="28"/>
-                <w:lang w:val="uk-UA" w:eastAsia="uk-UA" w:bidi="ar-SA"/>
+                <w:lang w:val="en-GB" w:eastAsia="uk-UA" w:bidi="ar-SA"/>
               </w:rPr>
               <w:t xml:space="preserve"> </w:t>
             </w:r>
@@ -569,7 +575,105 @@
                   <w:kern w:val="0"/>
                   <w:sz w:val="28"/>
                   <w:szCs w:val="28"/>
-                  <w:lang w:val="uk-UA" w:eastAsia="uk-UA" w:bidi="ar-SA"/>
+                  <w:lang w:val="en-GB" w:eastAsia="uk-UA" w:bidi="ar-SA"/>
+                </w:rPr>
+                <w:t>link</w:t>
+              </w:r>
+            </w:hyperlink>
+          </w:p>
+          <w:p>
+            <w:pPr>
+              <w:pStyle w:val="Normal"/>
+              <w:spacing w:lineRule="auto" w:line="288"/>
+              <w:jc w:val="right"/>
+              <w:rPr/>
+            </w:pPr>
+            <w:r>
+              <w:rPr>
+                <w:rStyle w:val="Style10"/>
+                <w:rFonts w:eastAsia="Calibri" w:cs="Calibri" w:ascii="Arial" w:hAnsi="Arial"/>
+                <w:b/>
+                <w:bCs/>
+                <w:color w:val="000000"/>
+                <w:kern w:val="0"/>
+                <w:sz w:val="28"/>
+                <w:szCs w:val="28"/>
+                <w:u w:val="none"/>
+                <w:lang w:val="en-GB" w:eastAsia="uk-UA" w:bidi="ar-SA"/>
+              </w:rPr>
+              <w:t>C</w:t>
+            </w:r>
+            <w:r>
+              <w:rPr>
+                <w:rStyle w:val="Style10"/>
+                <w:rFonts w:eastAsia="Calibri" w:cs="Calibri" w:ascii="Arial" w:hAnsi="Arial"/>
+                <w:b/>
+                <w:bCs/>
+                <w:color w:val="000000"/>
+                <w:kern w:val="0"/>
+                <w:sz w:val="28"/>
+                <w:szCs w:val="28"/>
+                <w:u w:val="none"/>
+                <w:lang w:val="en-GB" w:eastAsia="uk-UA" w:bidi="ar-SA"/>
+              </w:rPr>
+              <w:t>ode</w:t>
+            </w:r>
+            <w:r>
+              <w:rPr>
+                <w:rStyle w:val="Style10"/>
+                <w:rFonts w:eastAsia="Calibri" w:cs="Calibri" w:ascii="Arial" w:hAnsi="Arial"/>
+                <w:b/>
+                <w:bCs/>
+                <w:color w:val="000000"/>
+                <w:kern w:val="0"/>
+                <w:sz w:val="28"/>
+                <w:szCs w:val="28"/>
+                <w:u w:val="none"/>
+              </w:rPr>
+              <w:t>W</w:t>
+            </w:r>
+            <w:r>
+              <w:rPr>
+                <w:rStyle w:val="Style10"/>
+                <w:rFonts w:eastAsia="Calibri" w:cs="Calibri" w:ascii="Arial" w:hAnsi="Arial"/>
+                <w:b/>
+                <w:bCs/>
+                <w:color w:val="000000"/>
+                <w:kern w:val="0"/>
+                <w:sz w:val="28"/>
+                <w:szCs w:val="28"/>
+                <w:u w:val="none"/>
+                <w:lang w:val="en-GB" w:eastAsia="uk-UA" w:bidi="ar-SA"/>
+              </w:rPr>
+              <w:t>ars</w:t>
+            </w:r>
+            <w:r>
+              <w:rPr>
+                <w:rStyle w:val="Style10"/>
+                <w:rFonts w:eastAsia="Calibri" w:cs="Calibri" w:ascii="Arial" w:hAnsi="Arial"/>
+                <w:b/>
+                <w:bCs/>
+                <w:color w:val="000000"/>
+                <w:kern w:val="0"/>
+                <w:sz w:val="28"/>
+                <w:szCs w:val="28"/>
+                <w:u w:val="none"/>
+                <w:lang w:val="en-GB" w:eastAsia="uk-UA" w:bidi="ar-SA"/>
+              </w:rPr>
+              <w:t xml:space="preserve">: </w:t>
+            </w:r>
+            <w:hyperlink r:id="rId5">
+              <w:r>
+                <w:rPr>
+                  <w:rStyle w:val="Style10"/>
+                  <w:rFonts w:eastAsia="Calibri" w:cs="Calibri" w:ascii="Arial" w:hAnsi="Arial"/>
+                  <w:b w:val="false"/>
+                  <w:bCs w:val="false"/>
+                  <w:color w:val="C9211E"/>
+                  <w:kern w:val="0"/>
+                  <w:sz w:val="28"/>
+                  <w:szCs w:val="28"/>
+                  <w:lang w:val="en-GB" w:eastAsia="uk-UA" w:bidi="ar-SA"/>
                 </w:rPr>
                 <w:t>link</w:t>
               </w:r>
@@ -583,7 +687,7 @@
                 <w:kern w:val="0"/>
                 <w:sz w:val="28"/>
                 <w:szCs w:val="28"/>
-                <w:lang w:val="uk-UA" w:eastAsia="uk-UA" w:bidi="ar-SA"/>
+                <w:lang w:val="en-GB" w:eastAsia="uk-UA" w:bidi="ar-SA"/>
               </w:rPr>
               <w:t xml:space="preserve">  </w:t>
             </w:r>
@@ -592,6 +696,7 @@
                 <w:rFonts w:ascii="Arial" w:hAnsi="Arial"/>
                 <w:sz w:val="28"/>
                 <w:szCs w:val="28"/>
+                <w:lang w:val="en-GB" w:eastAsia="uk-UA" w:bidi="ar-SA"/>
               </w:rPr>
               <w:t xml:space="preserve"> </w:t>
             </w:r>
@@ -601,6 +706,7 @@
                 <w:color w:val="0000FF"/>
                 <w:sz w:val="28"/>
                 <w:szCs w:val="28"/>
+                <w:lang w:val="en-GB" w:eastAsia="uk-UA" w:bidi="ar-SA"/>
               </w:rPr>
               <w:t xml:space="preserve"> </w:t>
             </w:r>
@@ -609,6 +715,7 @@
                 <w:rFonts w:ascii="Arial" w:hAnsi="Arial"/>
                 <w:sz w:val="28"/>
                 <w:szCs w:val="28"/>
+                <w:lang w:val="en-GB" w:eastAsia="uk-UA" w:bidi="ar-SA"/>
               </w:rPr>
               <w:t xml:space="preserve">  </w:t>
             </w:r>
@@ -622,11 +729,13 @@
         <w:spacing w:lineRule="auto" w:line="240"/>
         <w:rPr>
           <w:rFonts w:ascii="Arial" w:hAnsi="Arial"/>
-        </w:rPr>
-      </w:pPr>
-      <w:r>
-        <w:rPr>
-          <w:rFonts w:ascii="Arial" w:hAnsi="Arial"/>
+          <w:lang w:val="en-GB" w:eastAsia="uk-UA" w:bidi="ar-SA"/>
+        </w:rPr>
+      </w:pPr>
+      <w:r>
+        <w:rPr>
+          <w:rFonts w:ascii="Arial" w:hAnsi="Arial"/>
+          <w:lang w:val="en-GB" w:eastAsia="uk-UA" w:bidi="ar-SA"/>
         </w:rPr>
       </w:r>
     </w:p>
@@ -641,6 +750,7 @@
           <w:b/>
           <w:sz w:val="32"/>
           <w:szCs w:val="32"/>
+          <w:lang w:val="en-GB" w:eastAsia="uk-UA" w:bidi="ar-SA"/>
         </w:rPr>
       </w:pPr>
       <w:r>
@@ -648,6 +758,7 @@
           <w:b/>
           <w:sz w:val="32"/>
           <w:szCs w:val="32"/>
+          <w:lang w:val="en-GB" w:eastAsia="uk-UA" w:bidi="ar-SA"/>
         </w:rPr>
       </w:r>
     </w:p>
@@ -658,7 +769,7 @@
         <w:ind w:left="-567" w:hanging="0"/>
         <w:jc w:val="both"/>
         <w:rPr>
-          <w:rFonts w:ascii="Arial" w:hAnsi="Arial"/>
+          <w:lang w:val="en-GB" w:eastAsia="uk-UA" w:bidi="ar-SA"/>
         </w:rPr>
       </w:pPr>
       <w:r>
@@ -667,8 +778,169 @@
           <w:b/>
           <w:sz w:val="32"/>
           <w:szCs w:val="32"/>
+          <w:lang w:val="en-GB" w:eastAsia="uk-UA" w:bidi="ar-SA"/>
         </w:rPr>
         <w:t>Development  Experience:</w:t>
+      </w:r>
+    </w:p>
+    <w:p>
+      <w:pPr>
+        <w:pStyle w:val="Normal"/>
+        <w:spacing w:lineRule="auto" w:line="312"/>
+        <w:ind w:left="-567" w:firstLine="567"/>
+        <w:jc w:val="both"/>
+        <w:rPr>
+          <w:lang w:val="en-GB" w:eastAsia="uk-UA" w:bidi="ar-SA"/>
+        </w:rPr>
+      </w:pPr>
+      <w:r>
+        <w:rPr>
+          <w:rFonts w:ascii="Arial" w:hAnsi="Arial"/>
+          <w:sz w:val="28"/>
+          <w:szCs w:val="28"/>
+          <w:lang w:val="en-GB" w:eastAsia="uk-UA" w:bidi="ar-SA"/>
+        </w:rPr>
+        <w:t xml:space="preserve">Made several training projects using: HTML, CSS, </w:t>
+      </w:r>
+      <w:r>
+        <w:rPr>
+          <w:rFonts w:ascii="Arial" w:hAnsi="Arial"/>
+          <w:b w:val="false"/>
+          <w:bCs w:val="false"/>
+          <w:sz w:val="28"/>
+          <w:szCs w:val="28"/>
+          <w:lang w:val="en-GB" w:eastAsia="uk-UA" w:bidi="ar-SA"/>
+        </w:rPr>
+        <w:t xml:space="preserve">JavaScript, </w:t>
+      </w:r>
+      <w:r>
+        <w:rPr>
+          <w:rFonts w:ascii="Arial" w:hAnsi="Arial"/>
+          <w:sz w:val="28"/>
+          <w:szCs w:val="28"/>
+          <w:lang w:val="en-GB" w:eastAsia="uk-UA" w:bidi="ar-SA"/>
+        </w:rPr>
+        <w:t>J</w:t>
+      </w:r>
+      <w:r>
+        <w:rPr>
+          <w:rFonts w:eastAsia="Calibri" w:cs="Calibri" w:ascii="Arial" w:hAnsi="Arial"/>
+          <w:color w:val="000000"/>
+          <w:kern w:val="0"/>
+          <w:sz w:val="28"/>
+          <w:szCs w:val="28"/>
+          <w:lang w:val="en-GB" w:eastAsia="uk-UA" w:bidi="ar-SA"/>
+        </w:rPr>
+        <w:t>Q</w:t>
+      </w:r>
+      <w:r>
+        <w:rPr>
+          <w:rFonts w:ascii="Arial" w:hAnsi="Arial"/>
+          <w:sz w:val="28"/>
+          <w:szCs w:val="28"/>
+          <w:lang w:val="en-GB" w:eastAsia="uk-UA" w:bidi="ar-SA"/>
+        </w:rPr>
+        <w:t xml:space="preserve">uery, Node.js, ejs, express, nodemailer. </w:t>
+      </w:r>
+      <w:r>
+        <w:rPr>
+          <w:rFonts w:eastAsia="Calibri" w:cs="Calibri" w:ascii="Arial" w:hAnsi="Arial"/>
+          <w:color w:val="000000"/>
+          <w:kern w:val="0"/>
+          <w:sz w:val="28"/>
+          <w:szCs w:val="28"/>
+          <w:lang w:val="en-GB" w:eastAsia="uk-UA" w:bidi="ar-SA"/>
+        </w:rPr>
+        <w:t>S</w:t>
+      </w:r>
+      <w:r>
+        <w:rPr>
+          <w:rFonts w:ascii="Arial" w:hAnsi="Arial"/>
+          <w:sz w:val="28"/>
+          <w:szCs w:val="28"/>
+          <w:lang w:val="en-GB" w:eastAsia="uk-UA" w:bidi="ar-SA"/>
+        </w:rPr>
+        <w:t xml:space="preserve">ome projects are implemented on </w:t>
+      </w:r>
+      <w:r>
+        <w:rPr>
+          <w:rFonts w:eastAsia="Calibri" w:cs="Calibri" w:ascii="Arial" w:hAnsi="Arial"/>
+          <w:color w:val="000000"/>
+          <w:kern w:val="0"/>
+          <w:sz w:val="28"/>
+          <w:szCs w:val="28"/>
+          <w:lang w:val="en-GB" w:eastAsia="uk-UA" w:bidi="ar-SA"/>
+        </w:rPr>
+        <w:t>PSD</w:t>
+      </w:r>
+      <w:r>
+        <w:rPr>
+          <w:rFonts w:ascii="Arial" w:hAnsi="Arial"/>
+          <w:sz w:val="28"/>
+          <w:szCs w:val="28"/>
+          <w:lang w:val="en-GB" w:eastAsia="uk-UA" w:bidi="ar-SA"/>
+        </w:rPr>
+        <w:t xml:space="preserve"> templates with a pixel perfect layout using </w:t>
+      </w:r>
+      <w:r>
+        <w:rPr>
+          <w:rFonts w:eastAsia="Calibri" w:cs="Calibri" w:ascii="Arial" w:hAnsi="Arial"/>
+          <w:color w:val="000000"/>
+          <w:kern w:val="0"/>
+          <w:sz w:val="28"/>
+          <w:szCs w:val="28"/>
+          <w:lang w:val="en-GB" w:eastAsia="uk-UA" w:bidi="ar-SA"/>
+        </w:rPr>
+        <w:t>A</w:t>
+      </w:r>
+      <w:r>
+        <w:rPr>
+          <w:rFonts w:ascii="Arial" w:hAnsi="Arial"/>
+          <w:sz w:val="28"/>
+          <w:szCs w:val="28"/>
+          <w:lang w:val="en-GB" w:eastAsia="uk-UA" w:bidi="ar-SA"/>
+        </w:rPr>
+        <w:t>voc</w:t>
+      </w:r>
+      <w:r>
+        <w:rPr>
+          <w:rFonts w:eastAsia="Calibri" w:cs="Calibri" w:ascii="Arial" w:hAnsi="Arial"/>
+          <w:color w:val="000000"/>
+          <w:kern w:val="0"/>
+          <w:sz w:val="28"/>
+          <w:szCs w:val="28"/>
+          <w:lang w:val="en-GB" w:eastAsia="uk-UA" w:bidi="ar-SA"/>
+        </w:rPr>
+        <w:t>o</w:t>
+      </w:r>
+      <w:r>
+        <w:rPr>
+          <w:rFonts w:ascii="Arial" w:hAnsi="Arial"/>
+          <w:sz w:val="28"/>
+          <w:szCs w:val="28"/>
+          <w:lang w:val="en-GB" w:eastAsia="uk-UA" w:bidi="ar-SA"/>
+        </w:rPr>
+        <w:t>d</w:t>
+      </w:r>
+      <w:r>
+        <w:rPr>
+          <w:rFonts w:eastAsia="Calibri" w:cs="Calibri" w:ascii="Arial" w:hAnsi="Arial"/>
+          <w:color w:val="000000"/>
+          <w:kern w:val="0"/>
+          <w:sz w:val="28"/>
+          <w:szCs w:val="28"/>
+          <w:lang w:val="en-GB" w:eastAsia="uk-UA" w:bidi="ar-SA"/>
+        </w:rPr>
+        <w:t>e</w:t>
+      </w:r>
+      <w:r>
+        <w:rPr>
+          <w:rFonts w:ascii="Arial" w:hAnsi="Arial"/>
+          <w:sz w:val="28"/>
+          <w:szCs w:val="28"/>
+          <w:lang w:val="en-GB" w:eastAsia="uk-UA" w:bidi="ar-SA"/>
+        </w:rPr>
+        <w:t>. Knowledge of REST services. Worked with server and front parts.</w:t>
       </w:r>
     </w:p>
     <w:p>
@@ -684,169 +956,11 @@
           <w:rFonts w:ascii="Arial" w:hAnsi="Arial"/>
           <w:sz w:val="28"/>
           <w:szCs w:val="28"/>
-          <w:lang w:val="en-GB"/>
-        </w:rPr>
-        <w:t xml:space="preserve">Made several training projects using: HTML, CSS, </w:t>
-      </w:r>
-      <w:r>
-        <w:rPr>
-          <w:rFonts w:ascii="Arial" w:hAnsi="Arial"/>
-          <w:b w:val="false"/>
-          <w:bCs w:val="false"/>
-          <w:sz w:val="28"/>
-          <w:szCs w:val="28"/>
-          <w:lang w:val="en-GB"/>
-        </w:rPr>
-        <w:t xml:space="preserve">JavaScript, </w:t>
-      </w:r>
-      <w:r>
-        <w:rPr>
-          <w:rFonts w:ascii="Arial" w:hAnsi="Arial"/>
-          <w:sz w:val="28"/>
-          <w:szCs w:val="28"/>
-          <w:lang w:val="en-GB"/>
-        </w:rPr>
-        <w:t>J</w:t>
-      </w:r>
-      <w:r>
-        <w:rPr>
-          <w:rFonts w:eastAsia="Calibri" w:cs="Calibri" w:ascii="Arial" w:hAnsi="Arial"/>
-          <w:color w:val="000000"/>
-          <w:kern w:val="0"/>
-          <w:sz w:val="28"/>
-          <w:szCs w:val="28"/>
-          <w:lang w:val="uk-UA" w:eastAsia="uk-UA" w:bidi="ar-SA"/>
-        </w:rPr>
-        <w:t>Q</w:t>
-      </w:r>
-      <w:r>
-        <w:rPr>
-          <w:rFonts w:ascii="Arial" w:hAnsi="Arial"/>
-          <w:sz w:val="28"/>
-          <w:szCs w:val="28"/>
-          <w:lang w:val="en-GB"/>
-        </w:rPr>
-        <w:t xml:space="preserve">uery, Node.js, ejs, express, nodemailer. </w:t>
-      </w:r>
-      <w:r>
-        <w:rPr>
-          <w:rFonts w:eastAsia="Calibri" w:cs="Calibri" w:ascii="Arial" w:hAnsi="Arial"/>
-          <w:color w:val="000000"/>
-          <w:kern w:val="0"/>
-          <w:sz w:val="28"/>
-          <w:szCs w:val="28"/>
-          <w:lang w:val="en-GB" w:eastAsia="uk-UA" w:bidi="ar-SA"/>
-        </w:rPr>
-        <w:t>S</w:t>
-      </w:r>
-      <w:r>
-        <w:rPr>
-          <w:rFonts w:ascii="Arial" w:hAnsi="Arial"/>
-          <w:sz w:val="28"/>
-          <w:szCs w:val="28"/>
-          <w:lang w:val="en-GB"/>
-        </w:rPr>
-        <w:t xml:space="preserve">ome projects are implemented on </w:t>
-      </w:r>
-      <w:r>
-        <w:rPr>
-          <w:rFonts w:eastAsia="Calibri" w:cs="Calibri" w:ascii="Arial" w:hAnsi="Arial"/>
-          <w:color w:val="000000"/>
-          <w:kern w:val="0"/>
-          <w:sz w:val="28"/>
-          <w:szCs w:val="28"/>
-          <w:lang w:val="en-GB" w:eastAsia="uk-UA" w:bidi="ar-SA"/>
-        </w:rPr>
-        <w:t>PSD</w:t>
-      </w:r>
-      <w:r>
-        <w:rPr>
-          <w:rFonts w:ascii="Arial" w:hAnsi="Arial"/>
-          <w:sz w:val="28"/>
-          <w:szCs w:val="28"/>
-          <w:lang w:val="en-GB"/>
-        </w:rPr>
-        <w:t xml:space="preserve"> templates with a pixel perfect layout using </w:t>
-      </w:r>
-      <w:r>
-        <w:rPr>
-          <w:rFonts w:eastAsia="Calibri" w:cs="Calibri" w:ascii="Arial" w:hAnsi="Arial"/>
-          <w:color w:val="000000"/>
-          <w:kern w:val="0"/>
-          <w:sz w:val="28"/>
-          <w:szCs w:val="28"/>
-          <w:lang w:val="en-GB" w:eastAsia="uk-UA" w:bidi="ar-SA"/>
-        </w:rPr>
-        <w:t>A</w:t>
-      </w:r>
-      <w:r>
-        <w:rPr>
-          <w:rFonts w:ascii="Arial" w:hAnsi="Arial"/>
-          <w:sz w:val="28"/>
-          <w:szCs w:val="28"/>
-          <w:lang w:val="en-GB"/>
-        </w:rPr>
-        <w:t>voc</w:t>
-      </w:r>
-      <w:r>
-        <w:rPr>
-          <w:rFonts w:eastAsia="Calibri" w:cs="Calibri" w:ascii="Arial" w:hAnsi="Arial"/>
-          <w:color w:val="000000"/>
-          <w:kern w:val="0"/>
-          <w:sz w:val="28"/>
-          <w:szCs w:val="28"/>
-          <w:lang w:val="en-GB" w:eastAsia="uk-UA" w:bidi="ar-SA"/>
-        </w:rPr>
-        <w:t>o</w:t>
-      </w:r>
-      <w:r>
-        <w:rPr>
-          <w:rFonts w:ascii="Arial" w:hAnsi="Arial"/>
-          <w:sz w:val="28"/>
-          <w:szCs w:val="28"/>
-          <w:lang w:val="en-GB"/>
-        </w:rPr>
-        <w:t>d</w:t>
-      </w:r>
-      <w:r>
-        <w:rPr>
-          <w:rFonts w:eastAsia="Calibri" w:cs="Calibri" w:ascii="Arial" w:hAnsi="Arial"/>
-          <w:color w:val="000000"/>
-          <w:kern w:val="0"/>
-          <w:sz w:val="28"/>
-          <w:szCs w:val="28"/>
-          <w:lang w:val="en-GB" w:eastAsia="uk-UA" w:bidi="ar-SA"/>
-        </w:rPr>
-        <w:t>e</w:t>
-      </w:r>
-      <w:r>
-        <w:rPr>
-          <w:rFonts w:ascii="Arial" w:hAnsi="Arial"/>
-          <w:sz w:val="28"/>
-          <w:szCs w:val="28"/>
-          <w:lang w:val="en-GB"/>
-        </w:rPr>
-        <w:t>. Knowledge of REST services. Worked with server and front parts.</w:t>
-      </w:r>
-    </w:p>
-    <w:p>
-      <w:pPr>
-        <w:pStyle w:val="Normal"/>
-        <w:spacing w:lineRule="auto" w:line="312"/>
-        <w:ind w:left="-567" w:firstLine="567"/>
-        <w:jc w:val="both"/>
-        <w:rPr/>
-      </w:pPr>
-      <w:r>
-        <w:rPr>
-          <w:rFonts w:ascii="Arial" w:hAnsi="Arial"/>
-          <w:sz w:val="28"/>
-          <w:szCs w:val="28"/>
-          <w:lang w:val="en-GB"/>
+          <w:lang w:val="en-GB" w:eastAsia="uk-UA" w:bidi="ar-SA"/>
         </w:rPr>
         <w:t xml:space="preserve">All the educational projects are available on GitHub and you can also view them or my resume by visiting this </w:t>
       </w:r>
-      <w:hyperlink r:id="rId5">
+      <w:hyperlink r:id="rId6">
         <w:r>
           <w:rPr>
             <w:rStyle w:val="Style10"/>
@@ -854,7 +968,7 @@
             <w:color w:val="C9211E"/>
             <w:sz w:val="28"/>
             <w:szCs w:val="28"/>
-            <w:lang w:val="en-GB"/>
+            <w:lang w:val="en-GB" w:eastAsia="uk-UA" w:bidi="ar-SA"/>
           </w:rPr>
           <w:t>link</w:t>
         </w:r>
@@ -864,7 +978,7 @@
           <w:rFonts w:ascii="Arial" w:hAnsi="Arial"/>
           <w:sz w:val="28"/>
           <w:szCs w:val="28"/>
-          <w:lang w:val="en-GB"/>
+          <w:lang w:val="en-GB" w:eastAsia="uk-UA" w:bidi="ar-SA"/>
         </w:rPr>
         <w:t>.</w:t>
       </w:r>
@@ -877,11 +991,13 @@
         <w:jc w:val="both"/>
         <w:rPr>
           <w:rFonts w:ascii="Arial" w:hAnsi="Arial"/>
-        </w:rPr>
-      </w:pPr>
-      <w:r>
-        <w:rPr>
-          <w:rFonts w:ascii="Arial" w:hAnsi="Arial"/>
+          <w:lang w:val="en-GB" w:eastAsia="uk-UA" w:bidi="ar-SA"/>
+        </w:rPr>
+      </w:pPr>
+      <w:r>
+        <w:rPr>
+          <w:rFonts w:ascii="Arial" w:hAnsi="Arial"/>
+          <w:lang w:val="en-GB" w:eastAsia="uk-UA" w:bidi="ar-SA"/>
         </w:rPr>
       </w:r>
     </w:p>
@@ -892,7 +1008,7 @@
         <w:ind w:left="-567" w:hanging="0"/>
         <w:jc w:val="both"/>
         <w:rPr>
-          <w:rFonts w:ascii="Arial" w:hAnsi="Arial"/>
+          <w:lang w:val="en-GB" w:eastAsia="uk-UA" w:bidi="ar-SA"/>
         </w:rPr>
       </w:pPr>
       <w:r>
@@ -901,6 +1017,7 @@
           <w:b/>
           <w:sz w:val="32"/>
           <w:szCs w:val="32"/>
+          <w:lang w:val="en-GB" w:eastAsia="uk-UA" w:bidi="ar-SA"/>
         </w:rPr>
         <w:t>Skills set:</w:t>
       </w:r>
@@ -911,7 +1028,7 @@
         <w:spacing w:lineRule="auto" w:line="312"/>
         <w:jc w:val="both"/>
         <w:rPr>
-          <w:rFonts w:ascii="Arial" w:hAnsi="Arial"/>
+          <w:lang w:val="en-GB" w:eastAsia="uk-UA" w:bidi="ar-SA"/>
         </w:rPr>
       </w:pPr>
       <w:r>
@@ -920,6 +1037,7 @@
           <w:b/>
           <w:sz w:val="28"/>
           <w:szCs w:val="28"/>
+          <w:lang w:val="en-GB" w:eastAsia="uk-UA" w:bidi="ar-SA"/>
         </w:rPr>
         <w:t>Programming languages</w:t>
       </w:r>
@@ -929,6 +1047,7 @@
           <w:b/>
           <w:sz w:val="28"/>
           <w:szCs w:val="28"/>
+          <w:lang w:val="en-GB" w:eastAsia="uk-UA" w:bidi="ar-SA"/>
         </w:rPr>
         <w:t xml:space="preserve">: </w:t>
       </w:r>
@@ -939,6 +1058,7 @@
           <w:bCs w:val="false"/>
           <w:sz w:val="28"/>
           <w:szCs w:val="28"/>
+          <w:lang w:val="en-GB" w:eastAsia="uk-UA" w:bidi="ar-SA"/>
         </w:rPr>
         <w:t>JavaScript</w:t>
       </w:r>
@@ -947,6 +1067,7 @@
           <w:rFonts w:ascii="Arial" w:hAnsi="Arial"/>
           <w:sz w:val="28"/>
           <w:szCs w:val="28"/>
+          <w:lang w:val="en-GB" w:eastAsia="uk-UA" w:bidi="ar-SA"/>
         </w:rPr>
         <w:t xml:space="preserve">. Familiar with: </w:t>
       </w:r>
@@ -957,7 +1078,7 @@
           <w:kern w:val="0"/>
           <w:sz w:val="28"/>
           <w:szCs w:val="28"/>
-          <w:lang w:val="uk-UA" w:eastAsia="uk-UA" w:bidi="ar-SA"/>
+          <w:lang w:val="en-GB" w:eastAsia="uk-UA" w:bidi="ar-SA"/>
         </w:rPr>
         <w:t>MongoDB</w:t>
       </w:r>
@@ -966,7 +1087,7 @@
           <w:rFonts w:ascii="Arial" w:hAnsi="Arial"/>
           <w:sz w:val="28"/>
           <w:szCs w:val="28"/>
-          <w:lang w:val="en-US"/>
+          <w:lang w:val="en-GB" w:eastAsia="uk-UA" w:bidi="ar-SA"/>
         </w:rPr>
         <w:t>.</w:t>
       </w:r>
@@ -977,7 +1098,7 @@
         <w:spacing w:lineRule="auto" w:line="312"/>
         <w:jc w:val="both"/>
         <w:rPr>
-          <w:rFonts w:ascii="Arial" w:hAnsi="Arial"/>
+          <w:lang w:val="en-GB" w:eastAsia="uk-UA" w:bidi="ar-SA"/>
         </w:rPr>
       </w:pPr>
       <w:r>
@@ -986,6 +1107,7 @@
           <w:b/>
           <w:sz w:val="28"/>
           <w:szCs w:val="28"/>
+          <w:lang w:val="en-GB" w:eastAsia="uk-UA" w:bidi="ar-SA"/>
         </w:rPr>
         <w:t xml:space="preserve">Technologies, frameworks, libs:  </w:t>
       </w:r>
@@ -994,6 +1116,7 @@
           <w:rFonts w:ascii="Arial" w:hAnsi="Arial"/>
           <w:sz w:val="28"/>
           <w:szCs w:val="28"/>
+          <w:lang w:val="en-GB" w:eastAsia="uk-UA" w:bidi="ar-SA"/>
         </w:rPr>
         <w:t>JSON, HTML, CSS, J</w:t>
       </w:r>
@@ -1004,7 +1127,7 @@
           <w:kern w:val="0"/>
           <w:sz w:val="28"/>
           <w:szCs w:val="28"/>
-          <w:lang w:val="uk-UA" w:eastAsia="uk-UA" w:bidi="ar-SA"/>
+          <w:lang w:val="en-GB" w:eastAsia="uk-UA" w:bidi="ar-SA"/>
         </w:rPr>
         <w:t>Q</w:t>
       </w:r>
@@ -1013,6 +1136,7 @@
           <w:rFonts w:ascii="Arial" w:hAnsi="Arial"/>
           <w:sz w:val="28"/>
           <w:szCs w:val="28"/>
+          <w:lang w:val="en-GB" w:eastAsia="uk-UA" w:bidi="ar-SA"/>
         </w:rPr>
         <w:t>uery, Node.js, ejs, express, nodemailer.</w:t>
       </w:r>
@@ -1023,7 +1147,7 @@
         <w:spacing w:lineRule="auto" w:line="312"/>
         <w:jc w:val="both"/>
         <w:rPr>
-          <w:rFonts w:ascii="Arial" w:hAnsi="Arial"/>
+          <w:lang w:val="en-GB" w:eastAsia="uk-UA" w:bidi="ar-SA"/>
         </w:rPr>
       </w:pPr>
       <w:r>
@@ -1032,6 +1156,7 @@
           <w:b/>
           <w:sz w:val="28"/>
           <w:szCs w:val="28"/>
+          <w:lang w:val="en-GB" w:eastAsia="uk-UA" w:bidi="ar-SA"/>
         </w:rPr>
         <w:t>Tools, servers:</w:t>
       </w:r>
@@ -1040,17 +1165,9 @@
           <w:rFonts w:ascii="Arial" w:hAnsi="Arial"/>
           <w:sz w:val="28"/>
           <w:szCs w:val="28"/>
-        </w:rPr>
-        <w:t xml:space="preserve"> Git, </w:t>
-      </w:r>
-      <w:r>
-        <w:rPr>
-          <w:rFonts w:ascii="Arial" w:hAnsi="Arial"/>
-          <w:sz w:val="28"/>
-          <w:szCs w:val="28"/>
-          <w:lang w:val="en-US"/>
-        </w:rPr>
-        <w:t>Heroku.</w:t>
+          <w:lang w:val="en-GB" w:eastAsia="uk-UA" w:bidi="ar-SA"/>
+        </w:rPr>
+        <w:t xml:space="preserve"> Git, Heroku.</w:t>
       </w:r>
     </w:p>
     <w:p>
@@ -1059,15 +1176,16 @@
         <w:spacing w:lineRule="auto" w:line="312" w:before="0" w:after="0"/>
         <w:jc w:val="both"/>
         <w:rPr>
-          <w:rFonts w:ascii="Arial" w:hAnsi="Arial"/>
-        </w:rPr>
-      </w:pPr>
-      <w:r>
-        <w:rPr>
-          <w:rFonts w:ascii="Arial" w:hAnsi="Arial"/>
-          <w:color w:val="000000"/>
-          <w:sz w:val="28"/>
-          <w:szCs w:val="28"/>
+          <w:lang w:val="en-GB" w:eastAsia="uk-UA" w:bidi="ar-SA"/>
+        </w:rPr>
+      </w:pPr>
+      <w:r>
+        <w:rPr>
+          <w:rFonts w:ascii="Arial" w:hAnsi="Arial"/>
+          <w:color w:val="000000"/>
+          <w:sz w:val="28"/>
+          <w:szCs w:val="28"/>
+          <w:lang w:val="en-GB" w:eastAsia="uk-UA" w:bidi="ar-SA"/>
         </w:rPr>
         <w:t xml:space="preserve">Favorite </w:t>
       </w:r>
@@ -1083,6 +1201,7 @@
           <w:spacing w:val="0"/>
           <w:sz w:val="28"/>
           <w:szCs w:val="28"/>
+          <w:lang w:val="en-GB" w:eastAsia="uk-UA" w:bidi="ar-SA"/>
         </w:rPr>
         <w:t>code editor</w:t>
       </w:r>
@@ -1094,6 +1213,7 @@
           <w:color w:val="000000"/>
           <w:sz w:val="28"/>
           <w:szCs w:val="28"/>
+          <w:lang w:val="en-GB" w:eastAsia="uk-UA" w:bidi="ar-SA"/>
         </w:rPr>
         <w:t>:</w:t>
       </w:r>
@@ -1104,6 +1224,7 @@
           <w:color w:val="000000"/>
           <w:sz w:val="28"/>
           <w:szCs w:val="28"/>
+          <w:lang w:val="en-GB" w:eastAsia="uk-UA" w:bidi="ar-SA"/>
         </w:rPr>
         <w:t xml:space="preserve"> </w:t>
       </w:r>
@@ -1115,7 +1236,7 @@
           <w:kern w:val="0"/>
           <w:sz w:val="28"/>
           <w:szCs w:val="28"/>
-          <w:lang w:val="uk-UA" w:eastAsia="uk-UA" w:bidi="ar-SA"/>
+          <w:lang w:val="en-GB" w:eastAsia="uk-UA" w:bidi="ar-SA"/>
         </w:rPr>
         <w:t>Visual Studio Code.</w:t>
       </w:r>
@@ -1126,7 +1247,7 @@
         <w:spacing w:lineRule="auto" w:line="312"/>
         <w:jc w:val="both"/>
         <w:rPr>
-          <w:rFonts w:ascii="Arial" w:hAnsi="Arial"/>
+          <w:lang w:val="en-GB" w:eastAsia="uk-UA" w:bidi="ar-SA"/>
         </w:rPr>
       </w:pPr>
       <w:r>
@@ -1135,6 +1256,7 @@
           <w:b/>
           <w:sz w:val="28"/>
           <w:szCs w:val="28"/>
+          <w:lang w:val="en-GB" w:eastAsia="uk-UA" w:bidi="ar-SA"/>
         </w:rPr>
         <w:t xml:space="preserve">Databases: </w:t>
       </w:r>
@@ -1143,17 +1265,9 @@
           <w:rFonts w:ascii="Arial" w:hAnsi="Arial"/>
           <w:sz w:val="28"/>
           <w:szCs w:val="28"/>
-        </w:rPr>
-        <w:t>MongoDB</w:t>
-      </w:r>
-      <w:r>
-        <w:rPr>
-          <w:rFonts w:ascii="Arial" w:hAnsi="Arial"/>
-          <w:sz w:val="28"/>
-          <w:szCs w:val="28"/>
-          <w:lang w:val="en-US"/>
-        </w:rPr>
-        <w:t>.</w:t>
+          <w:lang w:val="en-GB" w:eastAsia="uk-UA" w:bidi="ar-SA"/>
+        </w:rPr>
+        <w:t>MongoDB.</w:t>
       </w:r>
     </w:p>
     <w:p>
@@ -1168,7 +1282,7 @@
           <w:b/>
           <w:sz w:val="28"/>
           <w:szCs w:val="28"/>
-          <w:lang w:val="en-US"/>
+          <w:lang w:val="en-GB" w:eastAsia="uk-UA" w:bidi="ar-SA"/>
         </w:rPr>
       </w:pPr>
       <w:r>
@@ -1177,7 +1291,7 @@
           <w:b/>
           <w:sz w:val="28"/>
           <w:szCs w:val="28"/>
-          <w:lang w:val="en-US"/>
+          <w:lang w:val="en-GB" w:eastAsia="uk-UA" w:bidi="ar-SA"/>
         </w:rPr>
       </w:r>
     </w:p>
@@ -1188,7 +1302,7 @@
         <w:ind w:left="-567" w:hanging="0"/>
         <w:jc w:val="both"/>
         <w:rPr>
-          <w:rFonts w:ascii="Arial" w:hAnsi="Arial"/>
+          <w:lang w:val="en-GB" w:eastAsia="uk-UA" w:bidi="ar-SA"/>
         </w:rPr>
       </w:pPr>
       <w:bookmarkStart w:id="0" w:name="_GoBack"/>
@@ -1199,6 +1313,7 @@
           <w:b/>
           <w:sz w:val="32"/>
           <w:szCs w:val="32"/>
+          <w:lang w:val="en-GB" w:eastAsia="uk-UA" w:bidi="ar-SA"/>
         </w:rPr>
         <w:t>Education:</w:t>
       </w:r>
@@ -1209,13 +1324,16 @@
         <w:spacing w:lineRule="auto" w:line="276"/>
         <w:ind w:left="-567" w:firstLine="567"/>
         <w:jc w:val="both"/>
-        <w:rPr/>
-      </w:pPr>
-      <w:r>
-        <w:rPr>
-          <w:rFonts w:ascii="Arial" w:hAnsi="Arial"/>
-          <w:sz w:val="28"/>
-          <w:szCs w:val="28"/>
+        <w:rPr>
+          <w:lang w:val="en-GB" w:eastAsia="uk-UA" w:bidi="ar-SA"/>
+        </w:rPr>
+      </w:pPr>
+      <w:r>
+        <w:rPr>
+          <w:rFonts w:ascii="Arial" w:hAnsi="Arial"/>
+          <w:sz w:val="28"/>
+          <w:szCs w:val="28"/>
+          <w:lang w:val="en-GB" w:eastAsia="uk-UA" w:bidi="ar-SA"/>
         </w:rPr>
         <w:t>2011 – 201</w:t>
       </w:r>
@@ -1226,7 +1344,7 @@
           <w:kern w:val="0"/>
           <w:sz w:val="28"/>
           <w:szCs w:val="28"/>
-          <w:lang w:val="uk-UA" w:eastAsia="uk-UA" w:bidi="ar-SA"/>
+          <w:lang w:val="en-GB" w:eastAsia="uk-UA" w:bidi="ar-SA"/>
         </w:rPr>
         <w:t>6</w:t>
       </w:r>
@@ -1235,6 +1353,7 @@
           <w:rFonts w:ascii="Arial" w:hAnsi="Arial"/>
           <w:sz w:val="28"/>
           <w:szCs w:val="28"/>
+          <w:lang w:val="en-GB" w:eastAsia="uk-UA" w:bidi="ar-SA"/>
         </w:rPr>
         <w:t xml:space="preserve"> - </w:t>
       </w:r>
@@ -1250,6 +1369,7 @@
           <w:spacing w:val="0"/>
           <w:sz w:val="28"/>
           <w:szCs w:val="28"/>
+          <w:lang w:val="en-GB" w:eastAsia="uk-UA" w:bidi="ar-SA"/>
         </w:rPr>
         <w:t>Specialist</w:t>
       </w:r>
@@ -1258,6 +1378,7 @@
           <w:rFonts w:ascii="Arial" w:hAnsi="Arial"/>
           <w:sz w:val="28"/>
           <w:szCs w:val="28"/>
+          <w:lang w:val="en-GB" w:eastAsia="uk-UA" w:bidi="ar-SA"/>
         </w:rPr>
         <w:t xml:space="preserve"> in Computer sciences at Vinnytsia National Technical University, Institute for Information Technologies and Computer Engineering.</w:t>
       </w:r>
@@ -1268,7 +1389,9 @@
         <w:spacing w:lineRule="auto" w:line="276"/>
         <w:ind w:left="-567" w:firstLine="567"/>
         <w:jc w:val="both"/>
-        <w:rPr/>
+        <w:rPr>
+          <w:lang w:val="en-GB" w:eastAsia="uk-UA" w:bidi="ar-SA"/>
+        </w:rPr>
       </w:pPr>
       <w:r>
         <w:rPr>
@@ -1277,7 +1400,7 @@
           <w:kern w:val="0"/>
           <w:sz w:val="28"/>
           <w:szCs w:val="28"/>
-          <w:lang w:val="uk-UA" w:eastAsia="uk-UA" w:bidi="ar-SA"/>
+          <w:lang w:val="en-GB" w:eastAsia="uk-UA" w:bidi="ar-SA"/>
         </w:rPr>
         <w:t>November</w:t>
       </w:r>
@@ -1286,6 +1409,7 @@
           <w:rFonts w:ascii="Arial" w:hAnsi="Arial"/>
           <w:sz w:val="28"/>
           <w:szCs w:val="28"/>
+          <w:lang w:val="en-GB" w:eastAsia="uk-UA" w:bidi="ar-SA"/>
         </w:rPr>
         <w:t xml:space="preserve"> 201</w:t>
       </w:r>
@@ -1296,7 +1420,7 @@
           <w:kern w:val="0"/>
           <w:sz w:val="28"/>
           <w:szCs w:val="28"/>
-          <w:lang w:val="uk-UA" w:eastAsia="uk-UA" w:bidi="ar-SA"/>
+          <w:lang w:val="en-GB" w:eastAsia="uk-UA" w:bidi="ar-SA"/>
         </w:rPr>
         <w:t>7</w:t>
       </w:r>
@@ -1305,6 +1429,7 @@
           <w:rFonts w:ascii="Arial" w:hAnsi="Arial"/>
           <w:sz w:val="28"/>
           <w:szCs w:val="28"/>
+          <w:lang w:val="en-GB" w:eastAsia="uk-UA" w:bidi="ar-SA"/>
         </w:rPr>
         <w:t xml:space="preserve"> – </w:t>
       </w:r>
@@ -1315,7 +1440,7 @@
           <w:kern w:val="0"/>
           <w:sz w:val="28"/>
           <w:szCs w:val="28"/>
-          <w:lang w:val="uk-UA" w:eastAsia="uk-UA" w:bidi="ar-SA"/>
+          <w:lang w:val="en-GB" w:eastAsia="uk-UA" w:bidi="ar-SA"/>
         </w:rPr>
         <w:t>March</w:t>
       </w:r>
@@ -1324,6 +1449,7 @@
           <w:rFonts w:ascii="Arial" w:hAnsi="Arial"/>
           <w:sz w:val="28"/>
           <w:szCs w:val="28"/>
+          <w:lang w:val="en-GB" w:eastAsia="uk-UA" w:bidi="ar-SA"/>
         </w:rPr>
         <w:t xml:space="preserve"> 201</w:t>
       </w:r>
@@ -1334,7 +1460,7 @@
           <w:kern w:val="0"/>
           <w:sz w:val="28"/>
           <w:szCs w:val="28"/>
-          <w:lang w:val="uk-UA" w:eastAsia="uk-UA" w:bidi="ar-SA"/>
+          <w:lang w:val="en-GB" w:eastAsia="uk-UA" w:bidi="ar-SA"/>
         </w:rPr>
         <w:t>8</w:t>
       </w:r>
@@ -1343,6 +1469,7 @@
           <w:rFonts w:ascii="Arial" w:hAnsi="Arial"/>
           <w:sz w:val="28"/>
           <w:szCs w:val="28"/>
+          <w:lang w:val="en-GB" w:eastAsia="uk-UA" w:bidi="ar-SA"/>
         </w:rPr>
         <w:t xml:space="preserve"> – </w:t>
       </w:r>
@@ -1360,6 +1487,7 @@
           <w:sz w:val="27"/>
           <w:szCs w:val="28"/>
           <w:vertAlign w:val="baseline"/>
+          <w:lang w:val="en-GB" w:eastAsia="uk-UA" w:bidi="ar-SA"/>
         </w:rPr>
         <w:t>Vinnytsia IT School, Web development (17+).</w:t>
       </w:r>
@@ -1385,6 +1513,7 @@
           <w:sz w:val="27"/>
           <w:szCs w:val="28"/>
           <w:vertAlign w:val="baseline"/>
+          <w:lang w:val="en-GB" w:eastAsia="uk-UA" w:bidi="ar-SA"/>
         </w:rPr>
       </w:pPr>
       <w:r>
@@ -1401,6 +1530,7 @@
           <w:sz w:val="27"/>
           <w:szCs w:val="28"/>
           <w:vertAlign w:val="baseline"/>
+          <w:lang w:val="en-GB" w:eastAsia="uk-UA" w:bidi="ar-SA"/>
         </w:rPr>
       </w:r>
     </w:p>
@@ -1425,6 +1555,7 @@
           <w:sz w:val="27"/>
           <w:szCs w:val="28"/>
           <w:vertAlign w:val="baseline"/>
+          <w:lang w:val="en-GB" w:eastAsia="uk-UA" w:bidi="ar-SA"/>
         </w:rPr>
       </w:pPr>
       <w:r>
@@ -1441,6 +1572,7 @@
           <w:sz w:val="27"/>
           <w:szCs w:val="28"/>
           <w:vertAlign w:val="baseline"/>
+          <w:lang w:val="en-GB" w:eastAsia="uk-UA" w:bidi="ar-SA"/>
         </w:rPr>
       </w:r>
     </w:p>
@@ -1465,6 +1597,7 @@
           <w:sz w:val="27"/>
           <w:szCs w:val="28"/>
           <w:vertAlign w:val="baseline"/>
+          <w:lang w:val="en-GB" w:eastAsia="uk-UA" w:bidi="ar-SA"/>
         </w:rPr>
       </w:pPr>
       <w:r>
@@ -1481,6 +1614,7 @@
           <w:sz w:val="27"/>
           <w:szCs w:val="28"/>
           <w:vertAlign w:val="baseline"/>
+          <w:lang w:val="en-GB" w:eastAsia="uk-UA" w:bidi="ar-SA"/>
         </w:rPr>
       </w:r>
     </w:p>
@@ -1495,6 +1629,7 @@
           <w:b/>
           <w:sz w:val="32"/>
           <w:szCs w:val="32"/>
+          <w:lang w:val="en-GB" w:eastAsia="uk-UA" w:bidi="ar-SA"/>
         </w:rPr>
       </w:pPr>
       <w:r>
@@ -1502,6 +1637,7 @@
           <w:b/>
           <w:sz w:val="32"/>
           <w:szCs w:val="32"/>
+          <w:lang w:val="en-GB" w:eastAsia="uk-UA" w:bidi="ar-SA"/>
         </w:rPr>
       </w:r>
     </w:p>
@@ -1512,7 +1648,7 @@
         <w:ind w:left="-567" w:hanging="0"/>
         <w:jc w:val="both"/>
         <w:rPr>
-          <w:rFonts w:ascii="Arial" w:hAnsi="Arial"/>
+          <w:lang w:val="en-GB" w:eastAsia="uk-UA" w:bidi="ar-SA"/>
         </w:rPr>
       </w:pPr>
       <w:r>
@@ -1521,6 +1657,7 @@
           <w:b/>
           <w:sz w:val="32"/>
           <w:szCs w:val="32"/>
+          <w:lang w:val="en-GB" w:eastAsia="uk-UA" w:bidi="ar-SA"/>
         </w:rPr>
         <w:t>Languages:</w:t>
       </w:r>
@@ -1539,14 +1676,15 @@
         <w:contextualSpacing/>
         <w:jc w:val="both"/>
         <w:rPr>
-          <w:rFonts w:ascii="Arial" w:hAnsi="Arial"/>
-        </w:rPr>
-      </w:pPr>
-      <w:r>
-        <w:rPr>
-          <w:rFonts w:ascii="Arial" w:hAnsi="Arial"/>
-          <w:sz w:val="28"/>
-          <w:szCs w:val="28"/>
+          <w:lang w:val="en-GB" w:eastAsia="uk-UA" w:bidi="ar-SA"/>
+        </w:rPr>
+      </w:pPr>
+      <w:r>
+        <w:rPr>
+          <w:rFonts w:ascii="Arial" w:hAnsi="Arial"/>
+          <w:sz w:val="28"/>
+          <w:szCs w:val="28"/>
+          <w:lang w:val="en-GB" w:eastAsia="uk-UA" w:bidi="ar-SA"/>
         </w:rPr>
         <w:t>Ukrainian - native</w:t>
       </w:r>
@@ -1565,33 +1703,17 @@
         <w:contextualSpacing/>
         <w:jc w:val="both"/>
         <w:rPr>
-          <w:rFonts w:ascii="Arial" w:hAnsi="Arial"/>
-        </w:rPr>
-      </w:pPr>
-      <w:r>
-        <w:rPr>
-          <w:rFonts w:ascii="Arial" w:hAnsi="Arial"/>
-          <w:sz w:val="28"/>
-          <w:szCs w:val="28"/>
-        </w:rPr>
-        <w:t xml:space="preserve">English – </w:t>
-      </w:r>
-      <w:r>
-        <w:rPr>
-          <w:rFonts w:ascii="Arial" w:hAnsi="Arial"/>
-          <w:sz w:val="28"/>
-          <w:szCs w:val="28"/>
-          <w:lang w:val="en-US"/>
-        </w:rPr>
-        <w:t>Pre-</w:t>
-      </w:r>
-      <w:r>
-        <w:rPr>
-          <w:rFonts w:ascii="Arial" w:hAnsi="Arial"/>
-          <w:sz w:val="28"/>
-          <w:szCs w:val="28"/>
-        </w:rPr>
-        <w:t>Intermediate</w:t>
+          <w:lang w:val="en-GB" w:eastAsia="uk-UA" w:bidi="ar-SA"/>
+        </w:rPr>
+      </w:pPr>
+      <w:r>
+        <w:rPr>
+          <w:rFonts w:ascii="Arial" w:hAnsi="Arial"/>
+          <w:sz w:val="28"/>
+          <w:szCs w:val="28"/>
+          <w:lang w:val="en-GB" w:eastAsia="uk-UA" w:bidi="ar-SA"/>
+        </w:rPr>
+        <w:t>English – Pre-Intermediate</w:t>
       </w:r>
     </w:p>
     <w:p>
@@ -1605,6 +1727,7 @@
           <w:b/>
           <w:sz w:val="32"/>
           <w:szCs w:val="32"/>
+          <w:lang w:val="en-GB" w:eastAsia="uk-UA" w:bidi="ar-SA"/>
         </w:rPr>
       </w:pPr>
       <w:r>
@@ -1612,6 +1735,7 @@
           <w:b/>
           <w:sz w:val="32"/>
           <w:szCs w:val="32"/>
+          <w:lang w:val="en-GB" w:eastAsia="uk-UA" w:bidi="ar-SA"/>
         </w:rPr>
       </w:r>
     </w:p>
@@ -1622,7 +1746,7 @@
         <w:ind w:left="-567" w:hanging="0"/>
         <w:jc w:val="both"/>
         <w:rPr>
-          <w:rFonts w:ascii="Arial" w:hAnsi="Arial"/>
+          <w:lang w:val="en-GB" w:eastAsia="uk-UA" w:bidi="ar-SA"/>
         </w:rPr>
       </w:pPr>
       <w:r>
@@ -1631,8 +1755,156 @@
           <w:b/>
           <w:sz w:val="32"/>
           <w:szCs w:val="32"/>
+          <w:lang w:val="en-GB" w:eastAsia="uk-UA" w:bidi="ar-SA"/>
         </w:rPr>
         <w:t>Career history:</w:t>
+      </w:r>
+    </w:p>
+    <w:p>
+      <w:pPr>
+        <w:pStyle w:val="Normal"/>
+        <w:spacing w:lineRule="auto" w:line="276"/>
+        <w:ind w:left="-567" w:hanging="0"/>
+        <w:jc w:val="both"/>
+        <w:rPr>
+          <w:lang w:val="en-GB" w:eastAsia="uk-UA" w:bidi="ar-SA"/>
+        </w:rPr>
+      </w:pPr>
+      <w:r>
+        <w:rPr>
+          <w:rFonts w:ascii="Arial" w:hAnsi="Arial"/>
+          <w:sz w:val="28"/>
+          <w:szCs w:val="28"/>
+          <w:lang w:val="en-GB" w:eastAsia="uk-UA" w:bidi="ar-SA"/>
+        </w:rPr>
+        <w:tab/>
+      </w:r>
+      <w:r>
+        <w:rPr>
+          <w:rFonts w:eastAsia="Calibri" w:cs="Calibri" w:ascii="Arial" w:hAnsi="Arial"/>
+          <w:color w:val="000000"/>
+          <w:kern w:val="0"/>
+          <w:sz w:val="28"/>
+          <w:szCs w:val="28"/>
+          <w:lang w:val="en-GB" w:eastAsia="uk-UA" w:bidi="ar-SA"/>
+        </w:rPr>
+        <w:t>April</w:t>
+      </w:r>
+      <w:r>
+        <w:rPr>
+          <w:rFonts w:ascii="Arial" w:hAnsi="Arial"/>
+          <w:sz w:val="28"/>
+          <w:szCs w:val="28"/>
+          <w:lang w:val="en-GB" w:eastAsia="uk-UA" w:bidi="ar-SA"/>
+        </w:rPr>
+        <w:t xml:space="preserve"> – </w:t>
+      </w:r>
+      <w:r>
+        <w:rPr>
+          <w:rFonts w:eastAsia="Calibri" w:cs="Calibri" w:ascii="Arial" w:hAnsi="Arial"/>
+          <w:color w:val="000000"/>
+          <w:kern w:val="0"/>
+          <w:sz w:val="28"/>
+          <w:szCs w:val="28"/>
+          <w:lang w:val="en-GB" w:eastAsia="uk-UA" w:bidi="ar-SA"/>
+        </w:rPr>
+        <w:t>July</w:t>
+      </w:r>
+      <w:r>
+        <w:rPr>
+          <w:rFonts w:ascii="Arial" w:hAnsi="Arial"/>
+          <w:sz w:val="28"/>
+          <w:szCs w:val="28"/>
+          <w:lang w:val="en-GB" w:eastAsia="uk-UA" w:bidi="ar-SA"/>
+        </w:rPr>
+        <w:t xml:space="preserve"> 201</w:t>
+      </w:r>
+      <w:r>
+        <w:rPr>
+          <w:rFonts w:eastAsia="Calibri" w:cs="Calibri" w:ascii="Arial" w:hAnsi="Arial"/>
+          <w:color w:val="000000"/>
+          <w:kern w:val="0"/>
+          <w:sz w:val="28"/>
+          <w:szCs w:val="28"/>
+          <w:lang w:val="en-GB" w:eastAsia="uk-UA" w:bidi="ar-SA"/>
+        </w:rPr>
+        <w:t>7</w:t>
+      </w:r>
+      <w:r>
+        <w:rPr>
+          <w:rFonts w:ascii="Arial" w:hAnsi="Arial"/>
+          <w:sz w:val="28"/>
+          <w:szCs w:val="28"/>
+          <w:lang w:val="en-GB" w:eastAsia="uk-UA" w:bidi="ar-SA"/>
+        </w:rPr>
+        <w:t xml:space="preserve"> –  </w:t>
+      </w:r>
+      <w:r>
+        <w:rPr>
+          <w:rFonts w:ascii="IBM;monospace" w:hAnsi="IBM;monospace"/>
+          <w:b w:val="false"/>
+          <w:i w:val="false"/>
+          <w:caps w:val="false"/>
+          <w:smallCaps w:val="false"/>
+          <w:color w:val="000000"/>
+          <w:spacing w:val="0"/>
+          <w:sz w:val="28"/>
+          <w:szCs w:val="28"/>
+          <w:lang w:val="en-GB" w:eastAsia="uk-UA" w:bidi="ar-SA"/>
+        </w:rPr>
+        <w:t>Online store "lopata.com.ua"</w:t>
+      </w:r>
+      <w:r>
+        <w:rPr>
+          <w:rFonts w:ascii="Arial" w:hAnsi="Arial"/>
+          <w:sz w:val="28"/>
+          <w:szCs w:val="28"/>
+          <w:lang w:val="en-GB" w:eastAsia="uk-UA" w:bidi="ar-SA"/>
+        </w:rPr>
+        <w:t xml:space="preserve">. </w:t>
+      </w:r>
+      <w:r>
+        <w:rPr>
+          <w:rFonts w:ascii="IBM;monospace" w:hAnsi="IBM;monospace"/>
+          <w:b/>
+          <w:i w:val="false"/>
+          <w:caps w:val="false"/>
+          <w:smallCaps w:val="false"/>
+          <w:color w:val="000000"/>
+          <w:spacing w:val="0"/>
+          <w:sz w:val="24"/>
+          <w:szCs w:val="28"/>
+          <w:lang w:val="en-GB" w:eastAsia="uk-UA" w:bidi="ar-SA"/>
+        </w:rPr>
+        <w:t>Sales Manager.</w:t>
+      </w:r>
+      <w:r>
+        <w:rPr>
+          <w:rFonts w:ascii="IBM;monospace" w:hAnsi="IBM;monospace"/>
+          <w:b/>
+          <w:i w:val="false"/>
+          <w:caps w:val="false"/>
+          <w:smallCaps w:val="false"/>
+          <w:color w:val="000000"/>
+          <w:spacing w:val="0"/>
+          <w:sz w:val="28"/>
+          <w:szCs w:val="28"/>
+          <w:lang w:val="en-GB" w:eastAsia="uk-UA" w:bidi="ar-SA"/>
+        </w:rPr>
+        <w:t xml:space="preserve"> </w:t>
+      </w:r>
+      <w:r>
+        <w:rPr>
+          <w:rFonts w:ascii="IBM;monospace" w:hAnsi="IBM;monospace"/>
+          <w:b w:val="false"/>
+          <w:i/>
+          <w:color w:val="000000"/>
+          <w:spacing w:val="0"/>
+          <w:sz w:val="24"/>
+          <w:szCs w:val="28"/>
+          <w:lang w:val="en-GB" w:eastAsia="uk-UA" w:bidi="ar-SA"/>
+        </w:rPr>
+        <w:t>Sales department.</w:t>
       </w:r>
     </w:p>
     <w:p>
@@ -1648,6 +1920,7 @@
           <w:rFonts w:ascii="Arial" w:hAnsi="Arial"/>
           <w:sz w:val="28"/>
           <w:szCs w:val="28"/>
+          <w:lang w:val="en-GB" w:eastAsia="uk-UA" w:bidi="ar-SA"/>
         </w:rPr>
         <w:tab/>
       </w:r>
@@ -1658,15 +1931,36 @@
           <w:kern w:val="0"/>
           <w:sz w:val="28"/>
           <w:szCs w:val="28"/>
-          <w:lang w:val="uk-UA" w:eastAsia="uk-UA" w:bidi="ar-SA"/>
-        </w:rPr>
-        <w:t>April</w:t>
-      </w:r>
-      <w:r>
-        <w:rPr>
-          <w:rFonts w:ascii="Arial" w:hAnsi="Arial"/>
-          <w:sz w:val="28"/>
-          <w:szCs w:val="28"/>
+          <w:lang w:val="en-GB" w:eastAsia="uk-UA" w:bidi="ar-SA"/>
+        </w:rPr>
+        <w:t>September</w:t>
+      </w:r>
+      <w:r>
+        <w:rPr>
+          <w:rFonts w:ascii="Arial" w:hAnsi="Arial"/>
+          <w:sz w:val="28"/>
+          <w:szCs w:val="28"/>
+          <w:lang w:val="en-GB" w:eastAsia="uk-UA" w:bidi="ar-SA"/>
+        </w:rPr>
+        <w:t xml:space="preserve"> 201</w:t>
+      </w:r>
+      <w:r>
+        <w:rPr>
+          <w:rFonts w:eastAsia="Calibri" w:cs="Calibri" w:ascii="Arial" w:hAnsi="Arial"/>
+          <w:color w:val="000000"/>
+          <w:kern w:val="0"/>
+          <w:sz w:val="28"/>
+          <w:szCs w:val="28"/>
+          <w:lang w:val="en-GB" w:eastAsia="uk-UA" w:bidi="ar-SA"/>
+        </w:rPr>
+        <w:t>7</w:t>
+      </w:r>
+      <w:r>
+        <w:rPr>
+          <w:rFonts w:ascii="Arial" w:hAnsi="Arial"/>
+          <w:sz w:val="28"/>
+          <w:szCs w:val="28"/>
+          <w:lang w:val="en-GB" w:eastAsia="uk-UA" w:bidi="ar-SA"/>
         </w:rPr>
         <w:t xml:space="preserve"> – </w:t>
       </w:r>
@@ -1677,15 +1971,16 @@
           <w:kern w:val="0"/>
           <w:sz w:val="28"/>
           <w:szCs w:val="28"/>
-          <w:lang w:val="uk-UA" w:eastAsia="uk-UA" w:bidi="ar-SA"/>
-        </w:rPr>
-        <w:t>July</w:t>
-      </w:r>
-      <w:r>
-        <w:rPr>
-          <w:rFonts w:ascii="Arial" w:hAnsi="Arial"/>
-          <w:sz w:val="28"/>
-          <w:szCs w:val="28"/>
+          <w:lang w:val="en-GB" w:eastAsia="uk-UA" w:bidi="ar-SA"/>
+        </w:rPr>
+        <w:t>June</w:t>
+      </w:r>
+      <w:r>
+        <w:rPr>
+          <w:rFonts w:ascii="Arial" w:hAnsi="Arial"/>
+          <w:sz w:val="28"/>
+          <w:szCs w:val="28"/>
+          <w:lang w:val="en-GB" w:eastAsia="uk-UA" w:bidi="ar-SA"/>
         </w:rPr>
         <w:t xml:space="preserve"> 201</w:t>
       </w:r>
@@ -1696,21 +1991,22 @@
           <w:kern w:val="0"/>
           <w:sz w:val="28"/>
           <w:szCs w:val="28"/>
-          <w:lang w:val="uk-UA" w:eastAsia="uk-UA" w:bidi="ar-SA"/>
-        </w:rPr>
-        <w:t>7</w:t>
-      </w:r>
-      <w:r>
-        <w:rPr>
-          <w:rFonts w:ascii="Arial" w:hAnsi="Arial"/>
-          <w:sz w:val="28"/>
-          <w:szCs w:val="28"/>
-        </w:rPr>
-        <w:t xml:space="preserve"> –  </w:t>
-      </w:r>
-      <w:r>
-        <w:rPr>
-          <w:rFonts w:ascii="IBM;monospace" w:hAnsi="IBM;monospace"/>
+          <w:lang w:val="en-GB" w:eastAsia="uk-UA" w:bidi="ar-SA"/>
+        </w:rPr>
+        <w:t>8</w:t>
+      </w:r>
+      <w:r>
+        <w:rPr>
+          <w:rFonts w:ascii="Arial" w:hAnsi="Arial"/>
+          <w:sz w:val="28"/>
+          <w:szCs w:val="28"/>
+          <w:lang w:val="en-GB" w:eastAsia="uk-UA" w:bidi="ar-SA"/>
+        </w:rPr>
+        <w:t xml:space="preserve"> – </w:t>
+      </w:r>
+      <w:r>
+        <w:rPr>
+          <w:rFonts w:ascii="Arial" w:hAnsi="Arial"/>
           <w:b w:val="false"/>
           <w:i w:val="false"/>
           <w:caps w:val="false"/>
@@ -1719,16 +2015,9 @@
           <w:spacing w:val="0"/>
           <w:sz w:val="28"/>
           <w:szCs w:val="28"/>
-        </w:rPr>
-        <w:t>Online store "lopata.com.ua"</w:t>
-      </w:r>
-      <w:r>
-        <w:rPr>
-          <w:rFonts w:ascii="Arial" w:hAnsi="Arial"/>
-          <w:sz w:val="28"/>
-          <w:szCs w:val="28"/>
-        </w:rPr>
-        <w:t xml:space="preserve">. </w:t>
+          <w:lang w:val="en-GB" w:eastAsia="uk-UA" w:bidi="ar-SA"/>
+        </w:rPr>
+        <w:t xml:space="preserve">LLC "Epicentr-K". </w:t>
       </w:r>
       <w:r>
         <w:rPr>
@@ -1741,127 +2030,9 @@
           <w:spacing w:val="0"/>
           <w:sz w:val="24"/>
           <w:szCs w:val="28"/>
-        </w:rPr>
-        <w:t>Sales Manager.</w:t>
-      </w:r>
-      <w:r>
-        <w:rPr>
-          <w:rFonts w:ascii="IBM;monospace" w:hAnsi="IBM;monospace"/>
-          <w:b/>
-          <w:i w:val="false"/>
-          <w:caps w:val="false"/>
-          <w:smallCaps w:val="false"/>
-          <w:color w:val="000000"/>
-          <w:spacing w:val="0"/>
-          <w:sz w:val="28"/>
-          <w:szCs w:val="28"/>
-        </w:rPr>
-        <w:t xml:space="preserve"> </w:t>
-      </w:r>
-      <w:r>
-        <w:rPr>
-          <w:rFonts w:ascii="IBM;monospace" w:hAnsi="IBM;monospace"/>
-          <w:b w:val="false"/>
-          <w:i/>
-          <w:color w:val="000000"/>
-          <w:spacing w:val="0"/>
-          <w:sz w:val="24"/>
-          <w:szCs w:val="28"/>
-        </w:rPr>
-        <w:t>Sales department.</w:t>
-      </w:r>
-    </w:p>
-    <w:p>
-      <w:pPr>
-        <w:pStyle w:val="Normal"/>
-        <w:spacing w:lineRule="auto" w:line="276"/>
-        <w:ind w:left="-567" w:hanging="0"/>
-        <w:jc w:val="both"/>
-        <w:rPr/>
-      </w:pPr>
-      <w:r>
-        <w:rPr>
-          <w:rFonts w:ascii="Arial" w:hAnsi="Arial"/>
-          <w:sz w:val="28"/>
-          <w:szCs w:val="28"/>
-        </w:rPr>
-        <w:tab/>
-      </w:r>
-      <w:r>
-        <w:rPr>
-          <w:rFonts w:eastAsia="Calibri" w:cs="Calibri" w:ascii="Arial" w:hAnsi="Arial"/>
-          <w:color w:val="000000"/>
-          <w:kern w:val="0"/>
-          <w:sz w:val="28"/>
-          <w:szCs w:val="28"/>
-          <w:lang w:val="uk-UA" w:eastAsia="uk-UA" w:bidi="ar-SA"/>
-        </w:rPr>
-        <w:t>September</w:t>
-      </w:r>
-      <w:r>
-        <w:rPr>
-          <w:rFonts w:ascii="Arial" w:hAnsi="Arial"/>
-          <w:sz w:val="28"/>
-          <w:szCs w:val="28"/>
-        </w:rPr>
-        <w:t xml:space="preserve"> 201</w:t>
-      </w:r>
-      <w:r>
-        <w:rPr>
-          <w:rFonts w:eastAsia="Calibri" w:cs="Calibri" w:ascii="Arial" w:hAnsi="Arial"/>
-          <w:color w:val="000000"/>
-          <w:kern w:val="0"/>
-          <w:sz w:val="28"/>
-          <w:szCs w:val="28"/>
-          <w:lang w:val="uk-UA" w:eastAsia="uk-UA" w:bidi="ar-SA"/>
-        </w:rPr>
-        <w:t>7</w:t>
-      </w:r>
-      <w:r>
-        <w:rPr>
-          <w:rFonts w:ascii="Arial" w:hAnsi="Arial"/>
-          <w:sz w:val="28"/>
-          <w:szCs w:val="28"/>
-        </w:rPr>
-        <w:t xml:space="preserve"> – </w:t>
-      </w:r>
-      <w:r>
-        <w:rPr>
-          <w:rFonts w:eastAsia="Calibri" w:cs="Calibri" w:ascii="Arial" w:hAnsi="Arial"/>
-          <w:color w:val="000000"/>
-          <w:kern w:val="0"/>
-          <w:sz w:val="28"/>
-          <w:szCs w:val="28"/>
-          <w:lang w:val="uk-UA" w:eastAsia="uk-UA" w:bidi="ar-SA"/>
-        </w:rPr>
-        <w:t>June</w:t>
-      </w:r>
-      <w:r>
-        <w:rPr>
-          <w:rFonts w:ascii="Arial" w:hAnsi="Arial"/>
-          <w:sz w:val="28"/>
-          <w:szCs w:val="28"/>
-        </w:rPr>
-        <w:t xml:space="preserve"> 201</w:t>
-      </w:r>
-      <w:r>
-        <w:rPr>
-          <w:rFonts w:eastAsia="Calibri" w:cs="Calibri" w:ascii="Arial" w:hAnsi="Arial"/>
-          <w:color w:val="000000"/>
-          <w:kern w:val="0"/>
-          <w:sz w:val="28"/>
-          <w:szCs w:val="28"/>
-          <w:lang w:val="uk-UA" w:eastAsia="uk-UA" w:bidi="ar-SA"/>
-        </w:rPr>
-        <w:t>8</w:t>
-      </w:r>
-      <w:r>
-        <w:rPr>
-          <w:rFonts w:ascii="Arial" w:hAnsi="Arial"/>
-          <w:sz w:val="28"/>
-          <w:szCs w:val="28"/>
-        </w:rPr>
-        <w:t xml:space="preserve"> – </w:t>
+          <w:lang w:val="en-GB" w:eastAsia="uk-UA" w:bidi="ar-SA"/>
+        </w:rPr>
+        <w:t>Sales advisor.</w:t>
       </w:r>
       <w:r>
         <w:rPr>
@@ -1874,34 +2045,7 @@
           <w:spacing w:val="0"/>
           <w:sz w:val="28"/>
           <w:szCs w:val="28"/>
-        </w:rPr>
-        <w:t xml:space="preserve">LLC "Epicentr-K". </w:t>
-      </w:r>
-      <w:r>
-        <w:rPr>
-          <w:rFonts w:ascii="IBM;monospace" w:hAnsi="IBM;monospace"/>
-          <w:b/>
-          <w:i w:val="false"/>
-          <w:caps w:val="false"/>
-          <w:smallCaps w:val="false"/>
-          <w:color w:val="000000"/>
-          <w:spacing w:val="0"/>
-          <w:sz w:val="24"/>
-          <w:szCs w:val="28"/>
-        </w:rPr>
-        <w:t>Sales advisor.</w:t>
-      </w:r>
-      <w:r>
-        <w:rPr>
-          <w:rFonts w:ascii="Arial" w:hAnsi="Arial"/>
-          <w:b w:val="false"/>
-          <w:i w:val="false"/>
-          <w:caps w:val="false"/>
-          <w:smallCaps w:val="false"/>
-          <w:color w:val="000000"/>
-          <w:spacing w:val="0"/>
-          <w:sz w:val="28"/>
-          <w:szCs w:val="28"/>
+          <w:lang w:val="en-GB" w:eastAsia="uk-UA" w:bidi="ar-SA"/>
         </w:rPr>
         <w:t xml:space="preserve"> </w:t>
       </w:r>
@@ -1916,6 +2060,7 @@
           <w:spacing w:val="0"/>
           <w:sz w:val="24"/>
           <w:szCs w:val="28"/>
+          <w:lang w:val="en-GB" w:eastAsia="uk-UA" w:bidi="ar-SA"/>
         </w:rPr>
         <w:t>Sports goods department.</w:t>
       </w:r>
@@ -2610,10 +2755,6 @@
     <w:basedOn w:val="Style18"/>
     <w:pPr>
       <w:suppressLineNumbers/>
-      <w:tabs>
-        <w:tab w:val="center" w:pos="4819" w:leader="none"/>
-        <w:tab w:val="right" w:pos="9639" w:leader="none"/>
-      </w:tabs>
     </w:pPr>
     <w:rPr/>
   </w:style>

</xml_diff>